<commit_message>
Word cuadro mando en memoria eusk
</commit_message>
<xml_diff>
--- a/public/plantillaMemoriaEu.docx
+++ b/public/plantillaMemoriaEu.docx
@@ -4985,15 +4985,15 @@
         <w:tblLook w:firstRow="1" w:noVBand="1" w:lastRow="0" w:firstColumn="1" w:lastColumn="0" w:noHBand="0" w:val="04a0"/>
       </w:tblPr>
       <w:tblGrid>
-        <w:gridCol w:w="1632"/>
-        <w:gridCol w:w="3729"/>
+        <w:gridCol w:w="1631"/>
+        <w:gridCol w:w="3730"/>
         <w:gridCol w:w="3665"/>
       </w:tblGrid>
       <w:tr>
         <w:trPr/>
         <w:tc>
           <w:tcPr>
-            <w:tcW w:w="1632" w:type="dxa"/>
+            <w:tcW w:w="1631" w:type="dxa"/>
             <w:tcBorders>
               <w:top w:val="single" w:sz="8" w:space="0" w:color="000000"/>
               <w:left w:val="single" w:sz="8" w:space="0" w:color="000000"/>
@@ -5020,7 +5020,7 @@
         </w:tc>
         <w:tc>
           <w:tcPr>
-            <w:tcW w:w="3729" w:type="dxa"/>
+            <w:tcW w:w="3730" w:type="dxa"/>
             <w:tcBorders>
               <w:top w:val="single" w:sz="8" w:space="0" w:color="000000"/>
               <w:bottom w:val="single" w:sz="8" w:space="0" w:color="000000"/>
@@ -5075,7 +5075,7 @@
         <w:trPr/>
         <w:tc>
           <w:tcPr>
-            <w:tcW w:w="1632" w:type="dxa"/>
+            <w:tcW w:w="1631" w:type="dxa"/>
             <w:tcBorders>
               <w:left w:val="single" w:sz="8" w:space="0" w:color="000000"/>
               <w:bottom w:val="single" w:sz="8" w:space="0" w:color="000000"/>
@@ -5102,7 +5102,7 @@
         </w:tc>
         <w:tc>
           <w:tcPr>
-            <w:tcW w:w="3729" w:type="dxa"/>
+            <w:tcW w:w="3730" w:type="dxa"/>
             <w:tcBorders>
               <w:bottom w:val="single" w:sz="8" w:space="0" w:color="000000"/>
               <w:right w:val="single" w:sz="8" w:space="0" w:color="000000"/>
@@ -5422,8 +5422,8 @@
       <w:tblGrid>
         <w:gridCol w:w="2001"/>
         <w:gridCol w:w="1891"/>
-        <w:gridCol w:w="1854"/>
-        <w:gridCol w:w="1460"/>
+        <w:gridCol w:w="1853"/>
+        <w:gridCol w:w="1461"/>
         <w:gridCol w:w="1820"/>
       </w:tblGrid>
       <w:tr>
@@ -5506,7 +5506,7 @@
         </w:tc>
         <w:tc>
           <w:tcPr>
-            <w:tcW w:w="1854" w:type="dxa"/>
+            <w:tcW w:w="1853" w:type="dxa"/>
             <w:tcBorders>
               <w:left w:val="nil"/>
               <w:right w:val="nil"/>
@@ -5544,7 +5544,7 @@
         </w:tc>
         <w:tc>
           <w:tcPr>
-            <w:tcW w:w="1460" w:type="dxa"/>
+            <w:tcW w:w="1461" w:type="dxa"/>
             <w:tcBorders>
               <w:left w:val="nil"/>
               <w:right w:val="nil"/>
@@ -5717,7 +5717,7 @@
         </w:tc>
         <w:tc>
           <w:tcPr>
-            <w:tcW w:w="1854" w:type="dxa"/>
+            <w:tcW w:w="1853" w:type="dxa"/>
             <w:tcBorders>
               <w:left w:val="nil"/>
               <w:right w:val="nil"/>
@@ -5775,7 +5775,7 @@
         </w:tc>
         <w:tc>
           <w:tcPr>
-            <w:tcW w:w="1460" w:type="dxa"/>
+            <w:tcW w:w="1461" w:type="dxa"/>
             <w:tcBorders>
               <w:left w:val="nil"/>
               <w:right w:val="nil"/>
@@ -5922,7 +5922,7 @@
         </w:tc>
         <w:tc>
           <w:tcPr>
-            <w:tcW w:w="1854" w:type="dxa"/>
+            <w:tcW w:w="1853" w:type="dxa"/>
             <w:tcBorders>
               <w:left w:val="nil"/>
               <w:right w:val="nil"/>
@@ -5960,7 +5960,7 @@
         </w:tc>
         <w:tc>
           <w:tcPr>
-            <w:tcW w:w="1460" w:type="dxa"/>
+            <w:tcW w:w="1461" w:type="dxa"/>
             <w:tcBorders>
               <w:left w:val="nil"/>
               <w:right w:val="nil"/>
@@ -6133,7 +6133,7 @@
         </w:tc>
         <w:tc>
           <w:tcPr>
-            <w:tcW w:w="1854" w:type="dxa"/>
+            <w:tcW w:w="1853" w:type="dxa"/>
             <w:tcBorders>
               <w:left w:val="nil"/>
               <w:right w:val="nil"/>
@@ -6191,7 +6191,7 @@
         </w:tc>
         <w:tc>
           <w:tcPr>
-            <w:tcW w:w="1460" w:type="dxa"/>
+            <w:tcW w:w="1461" w:type="dxa"/>
             <w:tcBorders>
               <w:left w:val="nil"/>
               <w:right w:val="nil"/>
@@ -7801,15 +7801,15 @@
         <w:tblLook w:firstRow="1" w:noVBand="1" w:lastRow="0" w:firstColumn="1" w:lastColumn="0" w:noHBand="0" w:val="04a0"/>
       </w:tblPr>
       <w:tblGrid>
-        <w:gridCol w:w="1632"/>
-        <w:gridCol w:w="3729"/>
+        <w:gridCol w:w="1631"/>
+        <w:gridCol w:w="3730"/>
         <w:gridCol w:w="3665"/>
       </w:tblGrid>
       <w:tr>
         <w:trPr/>
         <w:tc>
           <w:tcPr>
-            <w:tcW w:w="1632" w:type="dxa"/>
+            <w:tcW w:w="1631" w:type="dxa"/>
             <w:tcBorders>
               <w:top w:val="single" w:sz="8" w:space="0" w:color="000000"/>
               <w:left w:val="single" w:sz="8" w:space="0" w:color="000000"/>
@@ -7836,7 +7836,7 @@
         </w:tc>
         <w:tc>
           <w:tcPr>
-            <w:tcW w:w="3729" w:type="dxa"/>
+            <w:tcW w:w="3730" w:type="dxa"/>
             <w:tcBorders>
               <w:top w:val="single" w:sz="8" w:space="0" w:color="000000"/>
               <w:bottom w:val="single" w:sz="8" w:space="0" w:color="000000"/>
@@ -7891,7 +7891,7 @@
         <w:trPr/>
         <w:tc>
           <w:tcPr>
-            <w:tcW w:w="1632" w:type="dxa"/>
+            <w:tcW w:w="1631" w:type="dxa"/>
             <w:tcBorders>
               <w:left w:val="single" w:sz="8" w:space="0" w:color="000000"/>
               <w:bottom w:val="single" w:sz="8" w:space="0" w:color="000000"/>
@@ -7918,7 +7918,7 @@
         </w:tc>
         <w:tc>
           <w:tcPr>
-            <w:tcW w:w="3729" w:type="dxa"/>
+            <w:tcW w:w="3730" w:type="dxa"/>
             <w:tcBorders>
               <w:bottom w:val="single" w:sz="8" w:space="0" w:color="000000"/>
               <w:right w:val="single" w:sz="8" w:space="0" w:color="000000"/>
@@ -8238,8 +8238,8 @@
       <w:tblGrid>
         <w:gridCol w:w="2001"/>
         <w:gridCol w:w="1891"/>
-        <w:gridCol w:w="1854"/>
-        <w:gridCol w:w="1460"/>
+        <w:gridCol w:w="1853"/>
+        <w:gridCol w:w="1461"/>
         <w:gridCol w:w="1820"/>
       </w:tblGrid>
       <w:tr>
@@ -8322,7 +8322,7 @@
         </w:tc>
         <w:tc>
           <w:tcPr>
-            <w:tcW w:w="1854" w:type="dxa"/>
+            <w:tcW w:w="1853" w:type="dxa"/>
             <w:tcBorders>
               <w:left w:val="nil"/>
               <w:right w:val="nil"/>
@@ -8360,7 +8360,7 @@
         </w:tc>
         <w:tc>
           <w:tcPr>
-            <w:tcW w:w="1460" w:type="dxa"/>
+            <w:tcW w:w="1461" w:type="dxa"/>
             <w:tcBorders>
               <w:left w:val="nil"/>
               <w:right w:val="nil"/>
@@ -8533,7 +8533,7 @@
         </w:tc>
         <w:tc>
           <w:tcPr>
-            <w:tcW w:w="1854" w:type="dxa"/>
+            <w:tcW w:w="1853" w:type="dxa"/>
             <w:tcBorders>
               <w:left w:val="nil"/>
               <w:right w:val="nil"/>
@@ -8591,7 +8591,7 @@
         </w:tc>
         <w:tc>
           <w:tcPr>
-            <w:tcW w:w="1460" w:type="dxa"/>
+            <w:tcW w:w="1461" w:type="dxa"/>
             <w:tcBorders>
               <w:left w:val="nil"/>
               <w:right w:val="nil"/>
@@ -8738,7 +8738,7 @@
         </w:tc>
         <w:tc>
           <w:tcPr>
-            <w:tcW w:w="1854" w:type="dxa"/>
+            <w:tcW w:w="1853" w:type="dxa"/>
             <w:tcBorders>
               <w:left w:val="nil"/>
               <w:right w:val="nil"/>
@@ -8776,7 +8776,7 @@
         </w:tc>
         <w:tc>
           <w:tcPr>
-            <w:tcW w:w="1460" w:type="dxa"/>
+            <w:tcW w:w="1461" w:type="dxa"/>
             <w:tcBorders>
               <w:left w:val="nil"/>
               <w:right w:val="nil"/>
@@ -8949,7 +8949,7 @@
         </w:tc>
         <w:tc>
           <w:tcPr>
-            <w:tcW w:w="1854" w:type="dxa"/>
+            <w:tcW w:w="1853" w:type="dxa"/>
             <w:tcBorders>
               <w:left w:val="nil"/>
               <w:right w:val="nil"/>
@@ -9007,7 +9007,7 @@
         </w:tc>
         <w:tc>
           <w:tcPr>
-            <w:tcW w:w="1460" w:type="dxa"/>
+            <w:tcW w:w="1461" w:type="dxa"/>
             <w:tcBorders>
               <w:left w:val="nil"/>
               <w:right w:val="nil"/>
@@ -9389,6 +9389,1003 @@
           <w:lang w:val="es-ES_tradnl"/>
         </w:rPr>
         <w:t>}</w:t>
+      </w:r>
+    </w:p>
+    <w:p>
+      <w:pPr>
+        <w:pStyle w:val="Heading1"/>
+        <w:numPr>
+          <w:ilvl w:val="0"/>
+          <w:numId w:val="5"/>
+        </w:numPr>
+        <w:rPr>
+          <w:lang w:val="eu-ES"/>
+        </w:rPr>
+      </w:pPr>
+      <w:r>
+        <w:rPr/>
+        <w:t xml:space="preserve">Kontrol-panela </w:t>
+      </w:r>
+    </w:p>
+    <w:tbl>
+      <w:tblPr>
+        <w:tblStyle w:val="Tablaconcuadrcula"/>
+        <w:tblW w:w="10140" w:type="dxa"/>
+        <w:jc w:val="left"/>
+        <w:tblInd w:w="-282" w:type="dxa"/>
+        <w:tblLayout w:type="fixed"/>
+        <w:tblCellMar>
+          <w:top w:w="0" w:type="dxa"/>
+          <w:left w:w="108" w:type="dxa"/>
+          <w:bottom w:w="0" w:type="dxa"/>
+          <w:right w:w="108" w:type="dxa"/>
+        </w:tblCellMar>
+        <w:tblLook w:firstRow="1" w:noVBand="1" w:lastRow="0" w:firstColumn="1" w:lastColumn="0" w:noHBand="0" w:val="04a0"/>
+      </w:tblPr>
+      <w:tblGrid>
+        <w:gridCol w:w="2055"/>
+        <w:gridCol w:w="2985"/>
+        <w:gridCol w:w="1530"/>
+        <w:gridCol w:w="1185"/>
+        <w:gridCol w:w="1650"/>
+        <w:gridCol w:w="735"/>
+      </w:tblGrid>
+      <w:tr>
+        <w:trPr/>
+        <w:tc>
+          <w:tcPr>
+            <w:tcW w:w="2055" w:type="dxa"/>
+            <w:tcBorders>
+              <w:left w:val="nil"/>
+              <w:right w:val="nil"/>
+            </w:tcBorders>
+          </w:tcPr>
+          <w:p>
+            <w:pPr>
+              <w:pStyle w:val="1Texto"/>
+              <w:widowControl/>
+              <w:suppressAutoHyphens w:val="true"/>
+              <w:spacing w:before="0" w:after="0"/>
+              <w:jc w:val="center"/>
+              <w:rPr>
+                <w:rFonts w:cs="Arial"/>
+                <w:b/>
+                <w:i/>
+                <w:i/>
+                <w:sz w:val="22"/>
+                <w:szCs w:val="22"/>
+              </w:rPr>
+            </w:pPr>
+            <w:r>
+              <w:rPr>
+                <w:rStyle w:val="Strong"/>
+                <w:rFonts w:cs="Arial"/>
+                <w:i/>
+                <w:sz w:val="22"/>
+                <w:szCs w:val="22"/>
+                <w:lang w:bidi="ar-SA"/>
+              </w:rPr>
+              <w:t>Ekintz</w:t>
+            </w:r>
+            <w:r>
+              <w:rPr>
+                <w:rStyle w:val="Strong"/>
+                <w:rFonts w:cs="Arial"/>
+                <w:i/>
+                <w:sz w:val="22"/>
+                <w:szCs w:val="22"/>
+                <w:lang w:bidi="ar-SA"/>
+              </w:rPr>
+              <w:t>a</w:t>
+            </w:r>
+          </w:p>
+        </w:tc>
+        <w:tc>
+          <w:tcPr>
+            <w:tcW w:w="2985" w:type="dxa"/>
+            <w:tcBorders>
+              <w:left w:val="nil"/>
+              <w:right w:val="nil"/>
+            </w:tcBorders>
+          </w:tcPr>
+          <w:p>
+            <w:pPr>
+              <w:pStyle w:val="1Texto"/>
+              <w:widowControl/>
+              <w:suppressAutoHyphens w:val="true"/>
+              <w:spacing w:before="0" w:after="0"/>
+              <w:jc w:val="center"/>
+              <w:rPr>
+                <w:rFonts w:cs="Arial"/>
+                <w:b/>
+                <w:i/>
+                <w:i/>
+                <w:sz w:val="22"/>
+                <w:szCs w:val="22"/>
+              </w:rPr>
+            </w:pPr>
+            <w:r>
+              <w:rPr>
+                <w:rFonts w:cs="Arial"/>
+                <w:b/>
+                <w:i/>
+                <w:sz w:val="22"/>
+                <w:szCs w:val="22"/>
+                <w:lang w:bidi="ar-SA"/>
+              </w:rPr>
+              <w:t xml:space="preserve">Egikaritze-adierazlea </w:t>
+            </w:r>
+          </w:p>
+        </w:tc>
+        <w:tc>
+          <w:tcPr>
+            <w:tcW w:w="1530" w:type="dxa"/>
+            <w:tcBorders>
+              <w:left w:val="nil"/>
+              <w:right w:val="nil"/>
+            </w:tcBorders>
+          </w:tcPr>
+          <w:p>
+            <w:pPr>
+              <w:pStyle w:val="1Texto"/>
+              <w:widowControl/>
+              <w:suppressAutoHyphens w:val="true"/>
+              <w:spacing w:before="0" w:after="0"/>
+              <w:jc w:val="center"/>
+              <w:rPr>
+                <w:rFonts w:cs="Arial"/>
+                <w:b/>
+                <w:i/>
+                <w:i/>
+                <w:sz w:val="22"/>
+                <w:szCs w:val="22"/>
+              </w:rPr>
+            </w:pPr>
+            <w:r>
+              <w:rPr>
+                <w:rFonts w:cs="Arial"/>
+                <w:b/>
+                <w:i/>
+                <w:sz w:val="22"/>
+                <w:szCs w:val="22"/>
+                <w:lang w:bidi="ar-SA"/>
+              </w:rPr>
+              <w:t>Hasierako balioa</w:t>
+            </w:r>
+          </w:p>
+        </w:tc>
+        <w:tc>
+          <w:tcPr>
+            <w:tcW w:w="1185" w:type="dxa"/>
+            <w:tcBorders>
+              <w:left w:val="nil"/>
+              <w:right w:val="nil"/>
+            </w:tcBorders>
+          </w:tcPr>
+          <w:p>
+            <w:pPr>
+              <w:pStyle w:val="1Texto"/>
+              <w:widowControl/>
+              <w:suppressAutoHyphens w:val="true"/>
+              <w:spacing w:before="0" w:after="0"/>
+              <w:jc w:val="center"/>
+              <w:rPr>
+                <w:rFonts w:cs="Arial"/>
+                <w:b/>
+                <w:i/>
+                <w:i/>
+                <w:sz w:val="22"/>
+                <w:szCs w:val="22"/>
+              </w:rPr>
+            </w:pPr>
+            <w:r>
+              <w:rPr>
+                <w:rFonts w:cs="Arial"/>
+                <w:b/>
+                <w:i/>
+                <w:sz w:val="22"/>
+                <w:szCs w:val="22"/>
+                <w:lang w:bidi="ar-SA"/>
+              </w:rPr>
+              <w:t>Helburua (A)</w:t>
+            </w:r>
+          </w:p>
+        </w:tc>
+        <w:tc>
+          <w:tcPr>
+            <w:tcW w:w="1650" w:type="dxa"/>
+            <w:tcBorders>
+              <w:left w:val="nil"/>
+              <w:right w:val="nil"/>
+            </w:tcBorders>
+          </w:tcPr>
+          <w:p>
+            <w:pPr>
+              <w:pStyle w:val="1Texto"/>
+              <w:widowControl/>
+              <w:suppressAutoHyphens w:val="true"/>
+              <w:spacing w:before="0" w:after="0"/>
+              <w:jc w:val="center"/>
+              <w:rPr>
+                <w:rFonts w:cs="Arial"/>
+                <w:b/>
+                <w:i/>
+                <w:i/>
+                <w:sz w:val="22"/>
+                <w:szCs w:val="22"/>
+              </w:rPr>
+            </w:pPr>
+            <w:r>
+              <w:rPr>
+                <w:rStyle w:val="Strong"/>
+                <w:rFonts w:cs="Arial"/>
+                <w:i/>
+                <w:sz w:val="22"/>
+                <w:szCs w:val="22"/>
+                <w:lang w:bidi="ar-SA"/>
+              </w:rPr>
+              <w:t>Lortutako balioa (B)</w:t>
+            </w:r>
+          </w:p>
+        </w:tc>
+        <w:tc>
+          <w:tcPr>
+            <w:tcW w:w="735" w:type="dxa"/>
+            <w:tcBorders>
+              <w:left w:val="nil"/>
+              <w:right w:val="nil"/>
+            </w:tcBorders>
+          </w:tcPr>
+          <w:p>
+            <w:pPr>
+              <w:pStyle w:val="1Texto"/>
+              <w:widowControl/>
+              <w:suppressAutoHyphens w:val="true"/>
+              <w:spacing w:before="0" w:after="0"/>
+              <w:jc w:val="center"/>
+              <w:rPr>
+                <w:rFonts w:cs="Arial"/>
+                <w:b/>
+                <w:i/>
+                <w:i/>
+                <w:sz w:val="22"/>
+                <w:szCs w:val="22"/>
+              </w:rPr>
+            </w:pPr>
+            <w:r>
+              <w:rPr>
+                <w:rFonts w:cs="Arial"/>
+                <w:b/>
+                <w:i/>
+                <w:sz w:val="22"/>
+                <w:szCs w:val="22"/>
+                <w:lang w:bidi="ar-SA"/>
+              </w:rPr>
+              <w:t>% (B/A)</w:t>
+            </w:r>
+          </w:p>
+        </w:tc>
+      </w:tr>
+      <w:tr>
+        <w:trPr/>
+        <w:tc>
+          <w:tcPr>
+            <w:tcW w:w="2055" w:type="dxa"/>
+            <w:tcBorders>
+              <w:left w:val="nil"/>
+              <w:right w:val="nil"/>
+            </w:tcBorders>
+          </w:tcPr>
+          <w:p>
+            <w:pPr>
+              <w:pStyle w:val="1Texto"/>
+              <w:widowControl/>
+              <w:suppressAutoHyphens w:val="true"/>
+              <w:spacing w:before="0" w:after="0"/>
+              <w:jc w:val="left"/>
+              <w:rPr/>
+            </w:pPr>
+            <w:r>
+              <w:rPr>
+                <w:rFonts w:cs="Arial"/>
+                <w:i/>
+                <w:iCs/>
+                <w:color w:val="000000"/>
+                <w:sz w:val="22"/>
+                <w:szCs w:val="22"/>
+                <w:lang w:bidi="ar-SA"/>
+              </w:rPr>
+              <w:t>{#cuadroMandoRealizacion}{accion}</w:t>
+            </w:r>
+          </w:p>
+        </w:tc>
+        <w:tc>
+          <w:tcPr>
+            <w:tcW w:w="2985" w:type="dxa"/>
+            <w:tcBorders>
+              <w:left w:val="nil"/>
+              <w:right w:val="nil"/>
+            </w:tcBorders>
+          </w:tcPr>
+          <w:p>
+            <w:pPr>
+              <w:pStyle w:val="1Texto"/>
+              <w:widowControl/>
+              <w:suppressAutoHyphens w:val="true"/>
+              <w:spacing w:before="0" w:after="0"/>
+              <w:jc w:val="left"/>
+              <w:rPr/>
+            </w:pPr>
+            <w:r>
+              <w:rPr>
+                <w:rFonts w:cs="Arial"/>
+                <w:i/>
+                <w:iCs/>
+                <w:color w:val="000000"/>
+                <w:sz w:val="22"/>
+                <w:szCs w:val="22"/>
+                <w:lang w:bidi="ar-SA"/>
+              </w:rPr>
+              <w:t>{indicadoresRealizacion}</w:t>
+            </w:r>
+          </w:p>
+        </w:tc>
+        <w:tc>
+          <w:tcPr>
+            <w:tcW w:w="1530" w:type="dxa"/>
+            <w:tcBorders>
+              <w:left w:val="nil"/>
+              <w:right w:val="nil"/>
+            </w:tcBorders>
+          </w:tcPr>
+          <w:p>
+            <w:pPr>
+              <w:pStyle w:val="1Texto"/>
+              <w:widowControl/>
+              <w:suppressAutoHyphens w:val="true"/>
+              <w:spacing w:before="0" w:after="0"/>
+              <w:jc w:val="left"/>
+              <w:rPr/>
+            </w:pPr>
+            <w:r>
+              <w:rPr>
+                <w:rFonts w:cs="Arial"/>
+                <w:i/>
+                <w:iCs/>
+                <w:color w:val="000000"/>
+                <w:sz w:val="22"/>
+                <w:szCs w:val="22"/>
+                <w:lang w:bidi="ar-SA"/>
+              </w:rPr>
+              <w:t>{</w:t>
+            </w:r>
+            <w:r>
+              <w:rPr>
+                <w:rFonts w:cs="Arial"/>
+                <w:i/>
+                <w:iCs/>
+                <w:color w:val="000000"/>
+                <w:sz w:val="22"/>
+                <w:szCs w:val="22"/>
+                <w:shd w:fill="auto" w:val="clear"/>
+                <w:lang w:bidi="ar-SA"/>
+              </w:rPr>
+              <w:t>valorInicial</w:t>
+            </w:r>
+            <w:r>
+              <w:rPr>
+                <w:rFonts w:cs="Arial"/>
+                <w:i/>
+                <w:iCs/>
+                <w:color w:val="000000"/>
+                <w:sz w:val="22"/>
+                <w:szCs w:val="22"/>
+                <w:lang w:bidi="ar-SA"/>
+              </w:rPr>
+              <w:t>}</w:t>
+            </w:r>
+          </w:p>
+        </w:tc>
+        <w:tc>
+          <w:tcPr>
+            <w:tcW w:w="1185" w:type="dxa"/>
+            <w:tcBorders>
+              <w:left w:val="nil"/>
+              <w:right w:val="nil"/>
+            </w:tcBorders>
+          </w:tcPr>
+          <w:p>
+            <w:pPr>
+              <w:pStyle w:val="1Texto"/>
+              <w:widowControl/>
+              <w:suppressAutoHyphens w:val="true"/>
+              <w:spacing w:before="0" w:after="0"/>
+              <w:jc w:val="left"/>
+              <w:rPr/>
+            </w:pPr>
+            <w:r>
+              <w:rPr>
+                <w:rFonts w:cs="Arial"/>
+                <w:i/>
+                <w:iCs/>
+                <w:color w:val="000000"/>
+                <w:sz w:val="22"/>
+                <w:szCs w:val="22"/>
+                <w:shd w:fill="auto" w:val="clear"/>
+                <w:lang w:bidi="ar-SA"/>
+              </w:rPr>
+              <w:t>{metaA}</w:t>
+            </w:r>
+          </w:p>
+        </w:tc>
+        <w:tc>
+          <w:tcPr>
+            <w:tcW w:w="1650" w:type="dxa"/>
+            <w:tcBorders>
+              <w:left w:val="nil"/>
+              <w:right w:val="nil"/>
+            </w:tcBorders>
+          </w:tcPr>
+          <w:p>
+            <w:pPr>
+              <w:pStyle w:val="1Texto"/>
+              <w:widowControl/>
+              <w:suppressAutoHyphens w:val="true"/>
+              <w:spacing w:before="0" w:after="0"/>
+              <w:jc w:val="left"/>
+              <w:rPr/>
+            </w:pPr>
+            <w:r>
+              <w:rPr>
+                <w:rFonts w:cs="Arial"/>
+                <w:i/>
+                <w:iCs/>
+                <w:color w:val="000000"/>
+                <w:sz w:val="22"/>
+                <w:szCs w:val="22"/>
+                <w:shd w:fill="auto" w:val="clear"/>
+                <w:lang w:bidi="ar-SA"/>
+              </w:rPr>
+              <w:t>{valorAlcanzado}</w:t>
+            </w:r>
+          </w:p>
+        </w:tc>
+        <w:tc>
+          <w:tcPr>
+            <w:tcW w:w="735" w:type="dxa"/>
+            <w:tcBorders>
+              <w:left w:val="nil"/>
+              <w:right w:val="nil"/>
+            </w:tcBorders>
+          </w:tcPr>
+          <w:p>
+            <w:pPr>
+              <w:pStyle w:val="1Texto"/>
+              <w:widowControl/>
+              <w:suppressAutoHyphens w:val="true"/>
+              <w:bidi w:val="0"/>
+              <w:spacing w:before="0" w:after="0"/>
+              <w:jc w:val="left"/>
+              <w:rPr/>
+            </w:pPr>
+            <w:r>
+              <w:rPr>
+                <w:iCs/>
+                <w:color w:val="000000"/>
+              </w:rPr>
+              <w:t>{porcentaje|backgroundColor}{/</w:t>
+            </w:r>
+            <w:r>
+              <w:rPr>
+                <w:rFonts w:cs="Arial"/>
+                <w:i/>
+                <w:iCs/>
+                <w:color w:val="000000"/>
+                <w:sz w:val="22"/>
+                <w:szCs w:val="22"/>
+                <w:lang w:bidi="ar-SA"/>
+              </w:rPr>
+              <w:t>cuadroMandoRealizacion</w:t>
+            </w:r>
+            <w:r>
+              <w:rPr>
+                <w:iCs/>
+                <w:color w:val="000000"/>
+              </w:rPr>
+              <w:t>}</w:t>
+            </w:r>
+          </w:p>
+        </w:tc>
+      </w:tr>
+      <w:tr>
+        <w:trPr/>
+        <w:tc>
+          <w:tcPr>
+            <w:tcW w:w="2055" w:type="dxa"/>
+            <w:tcBorders>
+              <w:left w:val="nil"/>
+              <w:right w:val="nil"/>
+            </w:tcBorders>
+          </w:tcPr>
+          <w:p>
+            <w:pPr>
+              <w:pStyle w:val="1Texto"/>
+              <w:widowControl/>
+              <w:suppressAutoHyphens w:val="true"/>
+              <w:spacing w:before="0" w:after="0"/>
+              <w:jc w:val="center"/>
+              <w:rPr>
+                <w:rFonts w:cs="Arial"/>
+                <w:b/>
+                <w:i/>
+                <w:i/>
+                <w:sz w:val="22"/>
+                <w:szCs w:val="22"/>
+              </w:rPr>
+            </w:pPr>
+            <w:r>
+              <w:rPr>
+                <w:rStyle w:val="Strong"/>
+                <w:rFonts w:cs="Arial"/>
+                <w:i/>
+                <w:sz w:val="22"/>
+                <w:szCs w:val="22"/>
+                <w:lang w:bidi="ar-SA"/>
+              </w:rPr>
+              <w:t>Ekintz</w:t>
+            </w:r>
+            <w:r>
+              <w:rPr>
+                <w:rStyle w:val="Strong"/>
+                <w:rFonts w:cs="Arial"/>
+                <w:i/>
+                <w:sz w:val="22"/>
+                <w:szCs w:val="22"/>
+                <w:lang w:bidi="ar-SA"/>
+              </w:rPr>
+              <w:t>a</w:t>
+            </w:r>
+          </w:p>
+        </w:tc>
+        <w:tc>
+          <w:tcPr>
+            <w:tcW w:w="2985" w:type="dxa"/>
+            <w:tcBorders>
+              <w:left w:val="nil"/>
+              <w:right w:val="nil"/>
+            </w:tcBorders>
+          </w:tcPr>
+          <w:p>
+            <w:pPr>
+              <w:pStyle w:val="1Texto"/>
+              <w:widowControl/>
+              <w:suppressAutoHyphens w:val="true"/>
+              <w:spacing w:before="0" w:after="0"/>
+              <w:jc w:val="center"/>
+              <w:rPr>
+                <w:rFonts w:cs="Arial"/>
+                <w:b/>
+                <w:i/>
+                <w:i/>
+                <w:sz w:val="22"/>
+                <w:szCs w:val="22"/>
+              </w:rPr>
+            </w:pPr>
+            <w:r>
+              <w:rPr>
+                <w:rStyle w:val="Strong"/>
+                <w:rFonts w:cs="Arial"/>
+                <w:i/>
+                <w:sz w:val="22"/>
+                <w:szCs w:val="22"/>
+                <w:lang w:bidi="ar-SA"/>
+              </w:rPr>
+              <w:t>Emaitza-adierazlea</w:t>
+            </w:r>
+            <w:r>
+              <w:rPr>
+                <w:rFonts w:cs="Arial"/>
+                <w:b/>
+                <w:i/>
+                <w:sz w:val="22"/>
+                <w:szCs w:val="22"/>
+                <w:lang w:bidi="ar-SA"/>
+              </w:rPr>
+              <w:t xml:space="preserve"> </w:t>
+            </w:r>
+          </w:p>
+        </w:tc>
+        <w:tc>
+          <w:tcPr>
+            <w:tcW w:w="1530" w:type="dxa"/>
+            <w:tcBorders>
+              <w:left w:val="nil"/>
+              <w:right w:val="nil"/>
+            </w:tcBorders>
+          </w:tcPr>
+          <w:p>
+            <w:pPr>
+              <w:pStyle w:val="1Texto"/>
+              <w:widowControl/>
+              <w:suppressAutoHyphens w:val="true"/>
+              <w:spacing w:before="0" w:after="0"/>
+              <w:jc w:val="center"/>
+              <w:rPr>
+                <w:rFonts w:cs="Arial"/>
+                <w:b/>
+                <w:i/>
+                <w:i/>
+                <w:sz w:val="22"/>
+                <w:szCs w:val="22"/>
+              </w:rPr>
+            </w:pPr>
+            <w:r>
+              <w:rPr>
+                <w:rFonts w:cs="Arial"/>
+                <w:b/>
+                <w:i/>
+                <w:sz w:val="22"/>
+                <w:szCs w:val="22"/>
+                <w:lang w:bidi="ar-SA"/>
+              </w:rPr>
+              <w:t>Hasierako balioa</w:t>
+            </w:r>
+          </w:p>
+        </w:tc>
+        <w:tc>
+          <w:tcPr>
+            <w:tcW w:w="1185" w:type="dxa"/>
+            <w:tcBorders>
+              <w:left w:val="nil"/>
+              <w:right w:val="nil"/>
+            </w:tcBorders>
+          </w:tcPr>
+          <w:p>
+            <w:pPr>
+              <w:pStyle w:val="1Texto"/>
+              <w:widowControl/>
+              <w:suppressAutoHyphens w:val="true"/>
+              <w:spacing w:before="0" w:after="0"/>
+              <w:jc w:val="center"/>
+              <w:rPr>
+                <w:rFonts w:cs="Arial"/>
+                <w:b/>
+                <w:i/>
+                <w:i/>
+                <w:sz w:val="22"/>
+                <w:szCs w:val="22"/>
+              </w:rPr>
+            </w:pPr>
+            <w:r>
+              <w:rPr>
+                <w:rFonts w:cs="Arial"/>
+                <w:b/>
+                <w:i/>
+                <w:sz w:val="22"/>
+                <w:szCs w:val="22"/>
+                <w:lang w:bidi="ar-SA"/>
+              </w:rPr>
+              <w:t>Helburua (A)</w:t>
+            </w:r>
+          </w:p>
+        </w:tc>
+        <w:tc>
+          <w:tcPr>
+            <w:tcW w:w="1650" w:type="dxa"/>
+            <w:tcBorders>
+              <w:left w:val="nil"/>
+              <w:right w:val="nil"/>
+            </w:tcBorders>
+          </w:tcPr>
+          <w:p>
+            <w:pPr>
+              <w:pStyle w:val="1Texto"/>
+              <w:widowControl/>
+              <w:suppressAutoHyphens w:val="true"/>
+              <w:spacing w:before="0" w:after="0"/>
+              <w:jc w:val="center"/>
+              <w:rPr>
+                <w:rFonts w:cs="Arial"/>
+                <w:b/>
+                <w:i/>
+                <w:i/>
+                <w:sz w:val="22"/>
+                <w:szCs w:val="22"/>
+              </w:rPr>
+            </w:pPr>
+            <w:r>
+              <w:rPr>
+                <w:rStyle w:val="Strong"/>
+                <w:rFonts w:cs="Arial"/>
+                <w:i/>
+                <w:sz w:val="22"/>
+                <w:szCs w:val="22"/>
+                <w:lang w:bidi="ar-SA"/>
+              </w:rPr>
+              <w:t>Lortutako balioa (B)</w:t>
+            </w:r>
+          </w:p>
+        </w:tc>
+        <w:tc>
+          <w:tcPr>
+            <w:tcW w:w="735" w:type="dxa"/>
+            <w:tcBorders>
+              <w:left w:val="nil"/>
+              <w:right w:val="nil"/>
+            </w:tcBorders>
+          </w:tcPr>
+          <w:p>
+            <w:pPr>
+              <w:pStyle w:val="1Texto"/>
+              <w:widowControl/>
+              <w:suppressAutoHyphens w:val="true"/>
+              <w:spacing w:before="0" w:after="0"/>
+              <w:jc w:val="center"/>
+              <w:rPr>
+                <w:rFonts w:cs="Arial"/>
+                <w:b/>
+                <w:i/>
+                <w:i/>
+                <w:sz w:val="22"/>
+                <w:szCs w:val="22"/>
+              </w:rPr>
+            </w:pPr>
+            <w:r>
+              <w:rPr>
+                <w:rFonts w:cs="Arial"/>
+                <w:b/>
+                <w:i/>
+                <w:sz w:val="22"/>
+                <w:szCs w:val="22"/>
+                <w:lang w:bidi="ar-SA"/>
+              </w:rPr>
+              <w:t>% (B/A)</w:t>
+            </w:r>
+          </w:p>
+        </w:tc>
+      </w:tr>
+      <w:tr>
+        <w:trPr/>
+        <w:tc>
+          <w:tcPr>
+            <w:tcW w:w="2055" w:type="dxa"/>
+            <w:tcBorders>
+              <w:left w:val="nil"/>
+              <w:right w:val="nil"/>
+            </w:tcBorders>
+          </w:tcPr>
+          <w:p>
+            <w:pPr>
+              <w:pStyle w:val="1Texto"/>
+              <w:widowControl/>
+              <w:suppressAutoHyphens w:val="true"/>
+              <w:spacing w:before="0" w:after="0"/>
+              <w:jc w:val="left"/>
+              <w:rPr/>
+            </w:pPr>
+            <w:r>
+              <w:rPr>
+                <w:rFonts w:cs="Arial"/>
+                <w:i/>
+                <w:iCs/>
+                <w:color w:val="000000"/>
+                <w:sz w:val="22"/>
+                <w:szCs w:val="22"/>
+                <w:lang w:bidi="ar-SA"/>
+              </w:rPr>
+              <w:t>{#cuadroMandoResultado}{accion}</w:t>
+            </w:r>
+          </w:p>
+        </w:tc>
+        <w:tc>
+          <w:tcPr>
+            <w:tcW w:w="2985" w:type="dxa"/>
+            <w:tcBorders>
+              <w:left w:val="nil"/>
+              <w:right w:val="nil"/>
+            </w:tcBorders>
+          </w:tcPr>
+          <w:p>
+            <w:pPr>
+              <w:pStyle w:val="1Texto"/>
+              <w:widowControl/>
+              <w:suppressAutoHyphens w:val="true"/>
+              <w:spacing w:before="0" w:after="0"/>
+              <w:jc w:val="left"/>
+              <w:rPr/>
+            </w:pPr>
+            <w:r>
+              <w:rPr>
+                <w:rFonts w:cs="Arial"/>
+                <w:i/>
+                <w:iCs/>
+                <w:color w:val="000000"/>
+                <w:sz w:val="22"/>
+                <w:szCs w:val="22"/>
+                <w:lang w:bidi="ar-SA"/>
+              </w:rPr>
+              <w:t>{indicadoresResultado}</w:t>
+            </w:r>
+          </w:p>
+        </w:tc>
+        <w:tc>
+          <w:tcPr>
+            <w:tcW w:w="1530" w:type="dxa"/>
+            <w:tcBorders>
+              <w:left w:val="nil"/>
+              <w:right w:val="nil"/>
+            </w:tcBorders>
+          </w:tcPr>
+          <w:p>
+            <w:pPr>
+              <w:pStyle w:val="1Texto"/>
+              <w:widowControl/>
+              <w:suppressAutoHyphens w:val="true"/>
+              <w:spacing w:before="0" w:after="0"/>
+              <w:jc w:val="left"/>
+              <w:rPr/>
+            </w:pPr>
+            <w:r>
+              <w:rPr>
+                <w:rFonts w:cs="Arial"/>
+                <w:i/>
+                <w:iCs/>
+                <w:color w:val="000000"/>
+                <w:sz w:val="22"/>
+                <w:szCs w:val="22"/>
+                <w:lang w:bidi="ar-SA"/>
+              </w:rPr>
+              <w:t>{</w:t>
+            </w:r>
+            <w:r>
+              <w:rPr>
+                <w:rFonts w:cs="Arial"/>
+                <w:i/>
+                <w:iCs/>
+                <w:color w:val="000000"/>
+                <w:sz w:val="22"/>
+                <w:szCs w:val="22"/>
+                <w:shd w:fill="auto" w:val="clear"/>
+                <w:lang w:bidi="ar-SA"/>
+              </w:rPr>
+              <w:t>valorInicial</w:t>
+            </w:r>
+            <w:r>
+              <w:rPr>
+                <w:rFonts w:cs="Arial"/>
+                <w:i/>
+                <w:iCs/>
+                <w:color w:val="000000"/>
+                <w:sz w:val="22"/>
+                <w:szCs w:val="22"/>
+                <w:lang w:bidi="ar-SA"/>
+              </w:rPr>
+              <w:t>}</w:t>
+            </w:r>
+          </w:p>
+        </w:tc>
+        <w:tc>
+          <w:tcPr>
+            <w:tcW w:w="1185" w:type="dxa"/>
+            <w:tcBorders>
+              <w:left w:val="nil"/>
+              <w:right w:val="nil"/>
+            </w:tcBorders>
+          </w:tcPr>
+          <w:p>
+            <w:pPr>
+              <w:pStyle w:val="1Texto"/>
+              <w:widowControl/>
+              <w:suppressAutoHyphens w:val="true"/>
+              <w:spacing w:before="0" w:after="0"/>
+              <w:jc w:val="left"/>
+              <w:rPr/>
+            </w:pPr>
+            <w:r>
+              <w:rPr>
+                <w:iCs/>
+                <w:color w:val="000000"/>
+                <w:shd w:fill="auto" w:val="clear"/>
+              </w:rPr>
+              <w:t>{</w:t>
+            </w:r>
+            <w:r>
+              <w:rPr>
+                <w:rFonts w:cs="Arial"/>
+                <w:i/>
+                <w:iCs/>
+                <w:color w:val="000000"/>
+                <w:sz w:val="22"/>
+                <w:szCs w:val="22"/>
+                <w:shd w:fill="auto" w:val="clear"/>
+                <w:lang w:bidi="ar-SA"/>
+              </w:rPr>
+              <w:t>metaA</w:t>
+            </w:r>
+            <w:r>
+              <w:rPr>
+                <w:iCs/>
+                <w:color w:val="000000"/>
+                <w:shd w:fill="auto" w:val="clear"/>
+              </w:rPr>
+              <w:t>}</w:t>
+            </w:r>
+          </w:p>
+        </w:tc>
+        <w:tc>
+          <w:tcPr>
+            <w:tcW w:w="1650" w:type="dxa"/>
+            <w:tcBorders>
+              <w:left w:val="nil"/>
+              <w:right w:val="nil"/>
+            </w:tcBorders>
+          </w:tcPr>
+          <w:p>
+            <w:pPr>
+              <w:pStyle w:val="1Texto"/>
+              <w:widowControl/>
+              <w:suppressAutoHyphens w:val="true"/>
+              <w:spacing w:before="0" w:after="0"/>
+              <w:jc w:val="left"/>
+              <w:rPr/>
+            </w:pPr>
+            <w:r>
+              <w:rPr>
+                <w:rFonts w:cs="Arial"/>
+                <w:i/>
+                <w:iCs/>
+                <w:color w:val="000000"/>
+                <w:sz w:val="22"/>
+                <w:szCs w:val="22"/>
+                <w:shd w:fill="auto" w:val="clear"/>
+                <w:lang w:bidi="ar-SA"/>
+              </w:rPr>
+              <w:t>{valorAlcanzado}</w:t>
+            </w:r>
+          </w:p>
+        </w:tc>
+        <w:tc>
+          <w:tcPr>
+            <w:tcW w:w="735" w:type="dxa"/>
+            <w:tcBorders>
+              <w:left w:val="nil"/>
+              <w:right w:val="nil"/>
+            </w:tcBorders>
+          </w:tcPr>
+          <w:p>
+            <w:pPr>
+              <w:pStyle w:val="1Texto"/>
+              <w:widowControl/>
+              <w:suppressAutoHyphens w:val="true"/>
+              <w:spacing w:before="0" w:after="0"/>
+              <w:jc w:val="left"/>
+              <w:rPr/>
+            </w:pPr>
+            <w:r>
+              <w:rPr>
+                <w:rFonts w:cs="Arial"/>
+                <w:i/>
+                <w:iCs/>
+                <w:color w:val="000000"/>
+                <w:sz w:val="22"/>
+                <w:szCs w:val="22"/>
+                <w:lang w:bidi="ar-SA"/>
+              </w:rPr>
+              <w:t>{porcentaje|backgroundColor}{/cuadroMandoResultado}</w:t>
+            </w:r>
+          </w:p>
+        </w:tc>
+      </w:tr>
+    </w:tbl>
+    <w:p>
+      <w:pPr>
+        <w:pStyle w:val="Normal"/>
+        <w:ind w:hanging="426" w:left="426"/>
+        <w:jc w:val="both"/>
+        <w:rPr/>
+      </w:pPr>
+      <w:r>
+        <w:rPr/>
       </w:r>
     </w:p>
     <w:p>
@@ -9988,7 +10985,7 @@
         </w:r>
         <w:r>
           <w:rPr/>
-          <w:t>10</w:t>
+          <w:t>11</w:t>
         </w:r>
         <w:r>
           <w:rPr/>
@@ -10040,7 +11037,7 @@
         </w:r>
         <w:r>
           <w:rPr/>
-          <w:t>10</w:t>
+          <w:t>11</w:t>
         </w:r>
         <w:r>
           <w:rPr/>
@@ -10186,7 +11183,7 @@
   </w:abstractNum>
   <w:abstractNum w:abstractNumId="2">
     <w:lvl w:ilvl="0">
-      <w:start w:val="1"/>
+      <w:start w:val="3"/>
       <w:numFmt w:val="decimal"/>
       <w:lvlText w:val="%1."/>
       <w:lvlJc w:val="left"/>
@@ -10590,7 +11587,7 @@
   </w:abstractNum>
   <w:abstractNum w:abstractNumId="5">
     <w:lvl w:ilvl="0">
-      <w:start w:val="1"/>
+      <w:start w:val="3"/>
       <w:numFmt w:val="decimal"/>
       <w:lvlText w:val="%1."/>
       <w:lvlJc w:val="left"/>
@@ -11852,20 +12849,28 @@
       <w:shd w:fill="E1DFDD" w:val="clear"/>
     </w:rPr>
   </w:style>
+  <w:style w:type="character" w:styleId="Enlacedelndice">
+    <w:name w:val="Enlace del índice"/>
+    <w:qFormat/>
+    <w:rPr/>
+  </w:style>
   <w:style w:type="character" w:styleId="Enlacedelndiceuser">
     <w:name w:val="Enlace del índice (user)"/>
     <w:qFormat/>
     <w:rPr/>
   </w:style>
-  <w:style w:type="character" w:styleId="Enlacedelndice">
-    <w:name w:val="Enlace del índice"/>
+  <w:style w:type="character" w:styleId="Smbolosdenumeracinuser">
+    <w:name w:val="Símbolos de numeración (user)"/>
     <w:qFormat/>
     <w:rPr/>
   </w:style>
-  <w:style w:type="character" w:styleId="Smbolosdenumeracin">
-    <w:name w:val="Símbolos de numeración"/>
+  <w:style w:type="character" w:styleId="Strong">
+    <w:name w:val="Strong"/>
     <w:qFormat/>
-    <w:rPr/>
+    <w:rPr>
+      <w:b/>
+      <w:bCs/>
+    </w:rPr>
   </w:style>
   <w:style w:type="paragraph" w:styleId="Ttulo">
     <w:name w:val="Título"/>
@@ -12103,7 +13108,7 @@
   </w:style>
   <w:style w:type="paragraph" w:styleId="IndexHeading">
     <w:name w:val="index heading"/>
-    <w:basedOn w:val="Ttulouser"/>
+    <w:basedOn w:val="Ttulo"/>
     <w:pPr/>
     <w:rPr/>
   </w:style>
@@ -12173,15 +13178,15 @@
       <w:szCs w:val="20"/>
     </w:rPr>
   </w:style>
-  <w:style w:type="paragraph" w:styleId="Cabeceraypieuser">
-    <w:name w:val="Cabecera y pie (user)"/>
+  <w:style w:type="paragraph" w:styleId="Cabeceraypie">
+    <w:name w:val="Cabecera y pie"/>
     <w:basedOn w:val="Normal"/>
     <w:qFormat/>
     <w:pPr/>
     <w:rPr/>
   </w:style>
-  <w:style w:type="paragraph" w:styleId="Cabeceraypie">
-    <w:name w:val="Cabecera y pie"/>
+  <w:style w:type="paragraph" w:styleId="Cabeceraypieuser">
+    <w:name w:val="Cabecera y pie (user)"/>
     <w:basedOn w:val="Normal"/>
     <w:qFormat/>
     <w:pPr/>
@@ -12235,6 +13240,13 @@
       <w14:ligatures w14:val="standardContextual"/>
     </w:rPr>
   </w:style>
+  <w:style w:type="paragraph" w:styleId="Contenidodelmarco">
+    <w:name w:val="Contenido del marco"/>
+    <w:basedOn w:val="Normal"/>
+    <w:qFormat/>
+    <w:pPr/>
+    <w:rPr/>
+  </w:style>
   <w:style w:type="paragraph" w:styleId="Contenidodelmarcouser">
     <w:name w:val="Contenido del marco (user)"/>
     <w:basedOn w:val="Normal"/>
@@ -12242,12 +13254,28 @@
     <w:pPr/>
     <w:rPr/>
   </w:style>
-  <w:style w:type="paragraph" w:styleId="Contenidodelmarco">
-    <w:name w:val="Contenido del marco"/>
+  <w:style w:type="paragraph" w:styleId="Contenidodelatablauser">
+    <w:name w:val="Contenido de la tabla (user)"/>
     <w:basedOn w:val="Normal"/>
     <w:qFormat/>
-    <w:pPr/>
+    <w:pPr>
+      <w:widowControl w:val="false"/>
+      <w:suppressLineNumbers/>
+    </w:pPr>
     <w:rPr/>
+  </w:style>
+  <w:style w:type="paragraph" w:styleId="Ttulodelatablauser">
+    <w:name w:val="Título de la tabla (user)"/>
+    <w:basedOn w:val="Contenidodelatablauser"/>
+    <w:qFormat/>
+    <w:pPr>
+      <w:suppressLineNumbers/>
+      <w:jc w:val="center"/>
+    </w:pPr>
+    <w:rPr>
+      <w:b/>
+      <w:bCs/>
+    </w:rPr>
   </w:style>
   <w:style w:type="paragraph" w:styleId="Contenidodelatabla">
     <w:name w:val="Contenido de la tabla"/>
@@ -12272,8 +13300,8 @@
       <w:bCs/>
     </w:rPr>
   </w:style>
-  <w:style w:type="numbering" w:styleId="Ningunalistauser" w:default="1">
-    <w:name w:val="Ninguna lista (user)"/>
+  <w:style w:type="numbering" w:styleId="Ningunalista" w:default="1">
+    <w:name w:val="Ninguna lista"/>
     <w:uiPriority w:val="99"/>
     <w:semiHidden/>
     <w:unhideWhenUsed/>

</xml_diff>